<commit_message>
Finished Theoretical Predictions and Analysis
</commit_message>
<xml_diff>
--- a/Lab 2/Lab 2 Write Up.docx
+++ b/Lab 2/Lab 2 Write Up.docx
@@ -3588,7 +3588,25 @@
           <w:sz w:val="24"/>
           <w:szCs w:val="24"/>
         </w:rPr>
-        <w:t xml:space="preserve"> and </w:t>
+        <w:t xml:space="preserve"> a</w:t>
+      </w:r>
+      <w:proofErr w:type="spellStart"/>
+      <w:r>
+        <w:rPr>
+          <w:rFonts w:ascii="Times New Roman" w:hAnsi="Times New Roman" w:cs="Times New Roman"/>
+          <w:sz w:val="24"/>
+          <w:szCs w:val="24"/>
+        </w:rPr>
+        <w:t>nd</w:t>
+      </w:r>
+      <w:proofErr w:type="spellEnd"/>
+      <w:r>
+        <w:rPr>
+          <w:rFonts w:ascii="Times New Roman" w:hAnsi="Times New Roman" w:cs="Times New Roman"/>
+          <w:sz w:val="24"/>
+          <w:szCs w:val="24"/>
+        </w:rPr>
+        <w:t xml:space="preserve"> </w:t>
       </w:r>
       <m:oMath>
         <m:r>
@@ -3790,8 +3808,585 @@
           <w:sz w:val="24"/>
           <w:szCs w:val="24"/>
         </w:rPr>
-        <w:t xml:space="preserve"> to zero, depending on the accuracy of the backwards integration) by the controller. Determining the expected control input without implementing the controller was almost impossible. The Riccati Matrix components were expected to initially remain constant, then to exhibit some change in behavior, ultimately taking on the values which would make the Riccati Matrix equal to the weighting matrix for the final states. Importantly, only three components will be plotted as the Riccati Matrix is known to be symmetric about the main diagonal. </w:t>
-      </w:r>
+        <w:t xml:space="preserve"> to zero, depending on the accuracy of the backwards integration) by the controller. Determining the expected control input without implementing the controller was almost impossible. The Riccati Matrix components were expected to initially remain constant, then to exhibit some change in behavior, ultimately taking on the values which would make the Riccati Matrix equal to the weighting matrix for the final states. Importantly, only three components will be plotted as the Riccati Matrix is known to be symmetric about the main diagonal.</w:t>
+      </w:r>
+    </w:p>
+    <w:p>
+      <w:pPr>
+        <w:tabs>
+          <w:tab w:val="center" w:pos="4680"/>
+          <w:tab w:val="right" w:pos="9180"/>
+        </w:tabs>
+        <w:rPr>
+          <w:rFonts w:ascii="Times New Roman" w:hAnsi="Times New Roman" w:cs="Times New Roman"/>
+          <w:sz w:val="24"/>
+          <w:szCs w:val="24"/>
+        </w:rPr>
+      </w:pPr>
+      <w:r>
+        <w:rPr>
+          <w:rFonts w:ascii="Times New Roman" w:hAnsi="Times New Roman" w:cs="Times New Roman"/>
+          <w:sz w:val="24"/>
+          <w:szCs w:val="24"/>
+        </w:rPr>
+        <w:t>Experimental Results</w:t>
+      </w:r>
+    </w:p>
+    <w:p>
+      <w:pPr>
+        <w:tabs>
+          <w:tab w:val="center" w:pos="4680"/>
+          <w:tab w:val="right" w:pos="9180"/>
+        </w:tabs>
+        <w:rPr>
+          <w:rFonts w:ascii="Times New Roman" w:hAnsi="Times New Roman" w:cs="Times New Roman"/>
+          <w:sz w:val="24"/>
+          <w:szCs w:val="24"/>
+        </w:rPr>
+      </w:pPr>
+      <w:r>
+        <w:rPr>
+          <w:rFonts w:ascii="Times New Roman" w:hAnsi="Times New Roman" w:cs="Times New Roman"/>
+          <w:sz w:val="24"/>
+          <w:szCs w:val="24"/>
+        </w:rPr>
+        <w:t xml:space="preserve">Though not strictly necessary for the design of the regulator or the controller, or for the validation of either, modeling the base spacecraft system in response to </w:t>
+      </w:r>
+      <w:r>
+        <w:rPr>
+          <w:rFonts w:ascii="Times New Roman" w:hAnsi="Times New Roman" w:cs="Times New Roman"/>
+          <w:sz w:val="24"/>
+          <w:szCs w:val="24"/>
+        </w:rPr>
+        <w:t xml:space="preserve">the expected step input gives an interesting result and shows the need for some form of control. As a note, the initial condition used for the entirety of this lab is </w:t>
+      </w:r>
+      <m:oMath>
+        <m:acc>
+          <m:accPr>
+            <m:chr m:val="̅"/>
+            <m:ctrlPr>
+              <w:rPr>
+                <w:rFonts w:ascii="Cambria Math" w:hAnsi="Cambria Math" w:cs="Times New Roman"/>
+                <w:sz w:val="24"/>
+                <w:szCs w:val="24"/>
+              </w:rPr>
+            </m:ctrlPr>
+          </m:accPr>
+          <m:e>
+            <m:r>
+              <w:rPr>
+                <w:rFonts w:ascii="Cambria Math" w:hAnsi="Cambria Math" w:cs="Times New Roman"/>
+                <w:sz w:val="24"/>
+                <w:szCs w:val="24"/>
+              </w:rPr>
+              <m:t>x</m:t>
+            </m:r>
+          </m:e>
+        </m:acc>
+        <m:d>
+          <m:dPr>
+            <m:ctrlPr>
+              <w:rPr>
+                <w:rFonts w:ascii="Cambria Math" w:hAnsi="Cambria Math" w:cs="Times New Roman"/>
+                <w:i/>
+                <w:sz w:val="24"/>
+                <w:szCs w:val="24"/>
+              </w:rPr>
+            </m:ctrlPr>
+          </m:dPr>
+          <m:e>
+            <m:r>
+              <w:rPr>
+                <w:rFonts w:ascii="Cambria Math" w:hAnsi="Cambria Math" w:cs="Times New Roman"/>
+                <w:sz w:val="24"/>
+                <w:szCs w:val="24"/>
+              </w:rPr>
+              <m:t>0</m:t>
+            </m:r>
+          </m:e>
+        </m:d>
+        <m:r>
+          <w:rPr>
+            <w:rFonts w:ascii="Cambria Math" w:hAnsi="Cambria Math" w:cs="Times New Roman"/>
+            <w:sz w:val="24"/>
+            <w:szCs w:val="24"/>
+          </w:rPr>
+          <m:t>=0</m:t>
+        </m:r>
+      </m:oMath>
+      <w:r>
+        <w:rPr>
+          <w:rFonts w:ascii="Times New Roman" w:hAnsi="Times New Roman" w:cs="Times New Roman"/>
+          <w:sz w:val="24"/>
+          <w:szCs w:val="24"/>
+        </w:rPr>
+        <w:t xml:space="preserve"> and the raw input is a unit step input. This is shown in Figure 2.</w:t>
+      </w:r>
+    </w:p>
+    <w:p>
+      <w:pPr>
+        <w:tabs>
+          <w:tab w:val="center" w:pos="4680"/>
+          <w:tab w:val="right" w:pos="9180"/>
+        </w:tabs>
+        <w:jc w:val="center"/>
+        <w:rPr>
+          <w:rFonts w:ascii="Times New Roman" w:hAnsi="Times New Roman" w:cs="Times New Roman"/>
+          <w:sz w:val="24"/>
+          <w:szCs w:val="24"/>
+        </w:rPr>
+      </w:pPr>
+      <w:r>
+        <w:rPr>
+          <w:rFonts w:ascii="Times New Roman" w:hAnsi="Times New Roman" w:cs="Times New Roman"/>
+          <w:sz w:val="24"/>
+          <w:szCs w:val="24"/>
+        </w:rPr>
+        <w:lastRenderedPageBreak/>
+        <w:drawing>
+          <wp:inline distT="0" distB="0" distL="0" distR="0">
+            <wp:extent cx="4848225" cy="3638550"/>
+            <wp:effectExtent l="0" t="0" r="9525" b="0"/>
+            <wp:docPr id="1666398411" name="Picture 4"/>
+            <wp:cNvGraphicFramePr>
+              <a:graphicFrameLocks xmlns:a="http://schemas.openxmlformats.org/drawingml/2006/main" noChangeAspect="1"/>
+            </wp:cNvGraphicFramePr>
+            <a:graphic xmlns:a="http://schemas.openxmlformats.org/drawingml/2006/main">
+              <a:graphicData uri="http://schemas.openxmlformats.org/drawingml/2006/picture">
+                <pic:pic xmlns:pic="http://schemas.openxmlformats.org/drawingml/2006/picture">
+                  <pic:nvPicPr>
+                    <pic:cNvPr id="0" name="Picture 13"/>
+                    <pic:cNvPicPr>
+                      <a:picLocks noChangeAspect="1" noChangeArrowheads="1"/>
+                    </pic:cNvPicPr>
+                  </pic:nvPicPr>
+                  <pic:blipFill>
+                    <a:blip r:embed="rId6">
+                      <a:extLst>
+                        <a:ext uri="{28A0092B-C50C-407E-A947-70E740481C1C}">
+                          <a14:useLocalDpi xmlns:a14="http://schemas.microsoft.com/office/drawing/2010/main" val="0"/>
+                        </a:ext>
+                      </a:extLst>
+                    </a:blip>
+                    <a:srcRect/>
+                    <a:stretch>
+                      <a:fillRect/>
+                    </a:stretch>
+                  </pic:blipFill>
+                  <pic:spPr bwMode="auto">
+                    <a:xfrm>
+                      <a:off x="0" y="0"/>
+                      <a:ext cx="4848225" cy="3638550"/>
+                    </a:xfrm>
+                    <a:prstGeom prst="rect">
+                      <a:avLst/>
+                    </a:prstGeom>
+                    <a:noFill/>
+                    <a:ln>
+                      <a:noFill/>
+                    </a:ln>
+                  </pic:spPr>
+                </pic:pic>
+              </a:graphicData>
+            </a:graphic>
+          </wp:inline>
+        </w:drawing>
+      </w:r>
+    </w:p>
+    <w:p>
+      <w:pPr>
+        <w:tabs>
+          <w:tab w:val="center" w:pos="4680"/>
+          <w:tab w:val="right" w:pos="9180"/>
+        </w:tabs>
+        <w:jc w:val="center"/>
+        <w:rPr>
+          <w:rFonts w:ascii="Times New Roman" w:hAnsi="Times New Roman" w:cs="Times New Roman"/>
+          <w:sz w:val="24"/>
+          <w:szCs w:val="24"/>
+        </w:rPr>
+      </w:pPr>
+      <w:r>
+        <w:rPr>
+          <w:rFonts w:ascii="Times New Roman" w:hAnsi="Times New Roman" w:cs="Times New Roman"/>
+          <w:sz w:val="24"/>
+          <w:szCs w:val="24"/>
+        </w:rPr>
+        <w:t>Figure 2. Base Spacecraft Response to Unit Step Input</w:t>
+      </w:r>
+    </w:p>
+    <w:p>
+      <w:pPr>
+        <w:tabs>
+          <w:tab w:val="center" w:pos="4680"/>
+          <w:tab w:val="right" w:pos="9180"/>
+        </w:tabs>
+        <w:rPr>
+          <w:rFonts w:ascii="Times New Roman" w:hAnsi="Times New Roman" w:cs="Times New Roman"/>
+          <w:sz w:val="24"/>
+          <w:szCs w:val="24"/>
+        </w:rPr>
+      </w:pPr>
+      <w:r>
+        <w:rPr>
+          <w:rFonts w:ascii="Times New Roman" w:hAnsi="Times New Roman" w:cs="Times New Roman"/>
+          <w:sz w:val="24"/>
+          <w:szCs w:val="24"/>
+        </w:rPr>
+        <w:t>Implementing the linear quadratic regulator shows a significant improvement over the base spacecraft system. The response of the spacecraft with the regulator given the same step input is shown in Figure 3.</w:t>
+      </w:r>
+    </w:p>
+    <w:p>
+      <w:pPr>
+        <w:tabs>
+          <w:tab w:val="center" w:pos="4680"/>
+          <w:tab w:val="right" w:pos="9180"/>
+        </w:tabs>
+        <w:rPr>
+          <w:rFonts w:ascii="Times New Roman" w:hAnsi="Times New Roman" w:cs="Times New Roman"/>
+          <w:sz w:val="24"/>
+          <w:szCs w:val="24"/>
+        </w:rPr>
+      </w:pPr>
+      <w:r>
+        <w:rPr>
+          <w:rFonts w:ascii="Times New Roman" w:hAnsi="Times New Roman" w:cs="Times New Roman"/>
+          <w:sz w:val="24"/>
+          <w:szCs w:val="24"/>
+        </w:rPr>
+        <w:lastRenderedPageBreak/>
+        <w:tab/>
+      </w:r>
+      <w:r>
+        <w:rPr>
+          <w:rFonts w:ascii="Times New Roman" w:hAnsi="Times New Roman" w:cs="Times New Roman"/>
+          <w:sz w:val="24"/>
+          <w:szCs w:val="24"/>
+        </w:rPr>
+        <w:drawing>
+          <wp:inline distT="0" distB="0" distL="0" distR="0">
+            <wp:extent cx="4848225" cy="3638550"/>
+            <wp:effectExtent l="0" t="0" r="9525" b="0"/>
+            <wp:docPr id="469942947" name="Picture 6"/>
+            <wp:cNvGraphicFramePr>
+              <a:graphicFrameLocks xmlns:a="http://schemas.openxmlformats.org/drawingml/2006/main" noChangeAspect="1"/>
+            </wp:cNvGraphicFramePr>
+            <a:graphic xmlns:a="http://schemas.openxmlformats.org/drawingml/2006/main">
+              <a:graphicData uri="http://schemas.openxmlformats.org/drawingml/2006/picture">
+                <pic:pic xmlns:pic="http://schemas.openxmlformats.org/drawingml/2006/picture">
+                  <pic:nvPicPr>
+                    <pic:cNvPr id="0" name="Picture 20"/>
+                    <pic:cNvPicPr>
+                      <a:picLocks noChangeAspect="1" noChangeArrowheads="1"/>
+                    </pic:cNvPicPr>
+                  </pic:nvPicPr>
+                  <pic:blipFill>
+                    <a:blip r:embed="rId7">
+                      <a:extLst>
+                        <a:ext uri="{28A0092B-C50C-407E-A947-70E740481C1C}">
+                          <a14:useLocalDpi xmlns:a14="http://schemas.microsoft.com/office/drawing/2010/main" val="0"/>
+                        </a:ext>
+                      </a:extLst>
+                    </a:blip>
+                    <a:srcRect/>
+                    <a:stretch>
+                      <a:fillRect/>
+                    </a:stretch>
+                  </pic:blipFill>
+                  <pic:spPr bwMode="auto">
+                    <a:xfrm>
+                      <a:off x="0" y="0"/>
+                      <a:ext cx="4848225" cy="3638550"/>
+                    </a:xfrm>
+                    <a:prstGeom prst="rect">
+                      <a:avLst/>
+                    </a:prstGeom>
+                    <a:noFill/>
+                    <a:ln>
+                      <a:noFill/>
+                    </a:ln>
+                  </pic:spPr>
+                </pic:pic>
+              </a:graphicData>
+            </a:graphic>
+          </wp:inline>
+        </w:drawing>
+      </w:r>
+    </w:p>
+    <w:p>
+      <w:pPr>
+        <w:tabs>
+          <w:tab w:val="center" w:pos="4680"/>
+          <w:tab w:val="right" w:pos="9180"/>
+        </w:tabs>
+        <w:rPr>
+          <w:rFonts w:ascii="Times New Roman" w:hAnsi="Times New Roman" w:cs="Times New Roman"/>
+          <w:sz w:val="24"/>
+          <w:szCs w:val="24"/>
+        </w:rPr>
+      </w:pPr>
+      <w:r>
+        <w:rPr>
+          <w:rFonts w:ascii="Times New Roman" w:hAnsi="Times New Roman" w:cs="Times New Roman"/>
+          <w:sz w:val="24"/>
+          <w:szCs w:val="24"/>
+        </w:rPr>
+        <w:tab/>
+        <w:t>Figure 3. Spacecraft with Regulator Response to Unit Step Input</w:t>
+      </w:r>
+    </w:p>
+    <w:p>
+      <w:pPr>
+        <w:tabs>
+          <w:tab w:val="center" w:pos="4680"/>
+          <w:tab w:val="right" w:pos="9180"/>
+        </w:tabs>
+        <w:rPr>
+          <w:rFonts w:ascii="Times New Roman" w:hAnsi="Times New Roman" w:cs="Times New Roman"/>
+          <w:sz w:val="24"/>
+          <w:szCs w:val="24"/>
+        </w:rPr>
+      </w:pPr>
+      <w:r>
+        <w:rPr>
+          <w:rFonts w:ascii="Times New Roman" w:hAnsi="Times New Roman" w:cs="Times New Roman"/>
+          <w:sz w:val="24"/>
+          <w:szCs w:val="24"/>
+        </w:rPr>
+        <w:t>As predicted, the states deviate initially from the given initial condition as a result of the step input before settling to constant values as a result of the regulator. The controlled input (as a result of the regulator) initially had a relatively large value to get the spacecraft under control quickly before dipping negative—presumabl</w:t>
+      </w:r>
+      <w:r>
+        <w:rPr>
+          <w:rFonts w:ascii="Times New Roman" w:hAnsi="Times New Roman" w:cs="Times New Roman"/>
+          <w:sz w:val="24"/>
+          <w:szCs w:val="24"/>
+        </w:rPr>
+        <w:t>y</w:t>
+      </w:r>
+      <w:r>
+        <w:rPr>
+          <w:rFonts w:ascii="Times New Roman" w:hAnsi="Times New Roman" w:cs="Times New Roman"/>
+          <w:sz w:val="24"/>
+          <w:szCs w:val="24"/>
+        </w:rPr>
+        <w:t xml:space="preserve"> to correct </w:t>
+      </w:r>
+      <w:r>
+        <w:rPr>
+          <w:rFonts w:ascii="Times New Roman" w:hAnsi="Times New Roman" w:cs="Times New Roman"/>
+          <w:sz w:val="24"/>
+          <w:szCs w:val="24"/>
+        </w:rPr>
+        <w:t>the</w:t>
+      </w:r>
+      <w:r>
+        <w:rPr>
+          <w:rFonts w:ascii="Times New Roman" w:hAnsi="Times New Roman" w:cs="Times New Roman"/>
+          <w:sz w:val="24"/>
+          <w:szCs w:val="24"/>
+        </w:rPr>
+        <w:t xml:space="preserve"> small amount of overshoot</w:t>
+      </w:r>
+      <w:r>
+        <w:rPr>
+          <w:rFonts w:ascii="Times New Roman" w:hAnsi="Times New Roman" w:cs="Times New Roman"/>
+          <w:sz w:val="24"/>
+          <w:szCs w:val="24"/>
+        </w:rPr>
+        <w:t xml:space="preserve"> seen in the first state</w:t>
+      </w:r>
+      <w:r>
+        <w:rPr>
+          <w:rFonts w:ascii="Times New Roman" w:hAnsi="Times New Roman" w:cs="Times New Roman"/>
+          <w:sz w:val="24"/>
+          <w:szCs w:val="24"/>
+        </w:rPr>
+        <w:t>—and then approaching a constant value like the states.</w:t>
+      </w:r>
+      <w:r>
+        <w:rPr>
+          <w:rFonts w:ascii="Times New Roman" w:hAnsi="Times New Roman" w:cs="Times New Roman"/>
+          <w:sz w:val="24"/>
+          <w:szCs w:val="24"/>
+        </w:rPr>
+        <w:t xml:space="preserve"> The gain used for this regulator was determined by the process outlined in the Mathematical Techniques section, and had a value of:</w:t>
+      </w:r>
+    </w:p>
+    <w:p>
+      <w:pPr>
+        <w:tabs>
+          <w:tab w:val="center" w:pos="4680"/>
+          <w:tab w:val="right" w:pos="9180"/>
+        </w:tabs>
+        <w:rPr>
+          <w:rFonts w:ascii="Times New Roman" w:hAnsi="Times New Roman" w:cs="Times New Roman"/>
+          <w:sz w:val="24"/>
+          <w:szCs w:val="24"/>
+        </w:rPr>
+      </w:pPr>
+      <w:r>
+        <w:rPr>
+          <w:rFonts w:ascii="Times New Roman" w:hAnsi="Times New Roman" w:cs="Times New Roman"/>
+          <w:sz w:val="24"/>
+          <w:szCs w:val="24"/>
+        </w:rPr>
+        <w:tab/>
+      </w:r>
+      <m:oMath>
+        <m:r>
+          <m:rPr>
+            <m:sty m:val="bi"/>
+          </m:rPr>
+          <w:rPr>
+            <w:rFonts w:ascii="Cambria Math" w:hAnsi="Cambria Math" w:cs="Times New Roman"/>
+            <w:sz w:val="24"/>
+            <w:szCs w:val="24"/>
+          </w:rPr>
+          <m:t>K</m:t>
+        </m:r>
+        <m:r>
+          <w:rPr>
+            <w:rFonts w:ascii="Cambria Math" w:hAnsi="Cambria Math" w:cs="Times New Roman"/>
+            <w:sz w:val="24"/>
+            <w:szCs w:val="24"/>
+          </w:rPr>
+          <m:t>=</m:t>
+        </m:r>
+        <m:d>
+          <m:dPr>
+            <m:begChr m:val="["/>
+            <m:endChr m:val="]"/>
+            <m:ctrlPr>
+              <w:rPr>
+                <w:rFonts w:ascii="Cambria Math" w:hAnsi="Cambria Math" w:cs="Times New Roman"/>
+                <w:i/>
+                <w:sz w:val="24"/>
+                <w:szCs w:val="24"/>
+              </w:rPr>
+            </m:ctrlPr>
+          </m:dPr>
+          <m:e>
+            <m:m>
+              <m:mPr>
+                <m:mcs>
+                  <m:mc>
+                    <m:mcPr>
+                      <m:count m:val="2"/>
+                      <m:mcJc m:val="center"/>
+                    </m:mcPr>
+                  </m:mc>
+                </m:mcs>
+                <m:ctrlPr>
+                  <w:rPr>
+                    <w:rFonts w:ascii="Cambria Math" w:hAnsi="Cambria Math" w:cs="Times New Roman"/>
+                    <w:sz w:val="24"/>
+                    <w:szCs w:val="24"/>
+                  </w:rPr>
+                </m:ctrlPr>
+              </m:mPr>
+              <m:mr>
+                <m:e>
+                  <m:r>
+                    <w:rPr>
+                      <w:rFonts w:ascii="Cambria Math" w:hAnsi="Cambria Math" w:cs="Times New Roman"/>
+                      <w:sz w:val="24"/>
+                      <w:szCs w:val="24"/>
+                    </w:rPr>
+                    <m:t>1</m:t>
+                  </m:r>
+                  <m:ctrlPr>
+                    <w:rPr>
+                      <w:rFonts w:ascii="Cambria Math" w:hAnsi="Cambria Math" w:cs="Times New Roman"/>
+                      <w:i/>
+                      <w:sz w:val="24"/>
+                      <w:szCs w:val="24"/>
+                    </w:rPr>
+                  </m:ctrlPr>
+                </m:e>
+                <m:e>
+                  <m:r>
+                    <w:rPr>
+                      <w:rFonts w:ascii="Cambria Math" w:hAnsi="Cambria Math" w:cs="Times New Roman"/>
+                      <w:sz w:val="24"/>
+                      <w:szCs w:val="24"/>
+                    </w:rPr>
+                    <m:t>4.5826</m:t>
+                  </m:r>
+                  <m:ctrlPr>
+                    <w:rPr>
+                      <w:rFonts w:ascii="Cambria Math" w:hAnsi="Cambria Math" w:cs="Times New Roman"/>
+                      <w:i/>
+                      <w:sz w:val="24"/>
+                      <w:szCs w:val="24"/>
+                    </w:rPr>
+                  </m:ctrlPr>
+                </m:e>
+              </m:mr>
+            </m:m>
+          </m:e>
+        </m:d>
+      </m:oMath>
+      <w:r>
+        <w:rPr>
+          <w:rFonts w:ascii="Times New Roman" w:hAnsi="Times New Roman" w:cs="Times New Roman"/>
+          <w:sz w:val="24"/>
+          <w:szCs w:val="24"/>
+        </w:rPr>
+        <w:tab/>
+        <w:t>(12)</w:t>
+      </w:r>
+    </w:p>
+    <w:p>
+      <w:pPr>
+        <w:tabs>
+          <w:tab w:val="center" w:pos="4680"/>
+          <w:tab w:val="right" w:pos="9180"/>
+        </w:tabs>
+        <w:rPr>
+          <w:rFonts w:ascii="Times New Roman" w:hAnsi="Times New Roman" w:cs="Times New Roman"/>
+          <w:sz w:val="24"/>
+          <w:szCs w:val="24"/>
+        </w:rPr>
+      </w:pPr>
+      <w:r>
+        <w:rPr>
+          <w:rFonts w:ascii="Times New Roman" w:hAnsi="Times New Roman" w:cs="Times New Roman"/>
+          <w:sz w:val="24"/>
+          <w:szCs w:val="24"/>
+        </w:rPr>
+        <w:t>The stop time of 30 seconds was chosen because it showed the eventual constant behavior of the states and the controlled input while not being incredibly computationally expensive.</w:t>
+      </w:r>
+    </w:p>
+    <w:p>
+      <w:pPr>
+        <w:tabs>
+          <w:tab w:val="center" w:pos="4680"/>
+          <w:tab w:val="right" w:pos="9180"/>
+        </w:tabs>
+        <w:rPr>
+          <w:rFonts w:ascii="Times New Roman" w:hAnsi="Times New Roman" w:cs="Times New Roman"/>
+          <w:sz w:val="24"/>
+          <w:szCs w:val="24"/>
+        </w:rPr>
+      </w:pPr>
+      <w:r>
+        <w:rPr>
+          <w:rFonts w:ascii="Times New Roman" w:hAnsi="Times New Roman" w:cs="Times New Roman"/>
+          <w:sz w:val="24"/>
+          <w:szCs w:val="24"/>
+        </w:rPr>
+        <w:t xml:space="preserve">In order to validate the Simulink model and the method for finding the gain matrix, plots of the states were generated using </w:t>
+      </w:r>
+      <w:proofErr w:type="spellStart"/>
+      <w:r>
+        <w:rPr>
+          <w:rFonts w:ascii="Times New Roman" w:hAnsi="Times New Roman" w:cs="Times New Roman"/>
+          <w:sz w:val="24"/>
+          <w:szCs w:val="24"/>
+        </w:rPr>
+        <w:t>MatLab’s</w:t>
+      </w:r>
+      <w:proofErr w:type="spellEnd"/>
       <w:r>
         <w:rPr>
           <w:rFonts w:ascii="Times New Roman" w:hAnsi="Times New Roman" w:cs="Times New Roman"/>
@@ -3799,6 +4394,790 @@
           <w:szCs w:val="24"/>
         </w:rPr>
         <w:t xml:space="preserve"> </w:t>
+      </w:r>
+      <w:proofErr w:type="spellStart"/>
+      <w:r>
+        <w:rPr>
+          <w:rFonts w:ascii="Times New Roman" w:hAnsi="Times New Roman" w:cs="Times New Roman"/>
+          <w:sz w:val="24"/>
+          <w:szCs w:val="24"/>
+        </w:rPr>
+        <w:t>lqr</w:t>
+      </w:r>
+      <w:proofErr w:type="spellEnd"/>
+      <w:r>
+        <w:rPr>
+          <w:rFonts w:ascii="Times New Roman" w:hAnsi="Times New Roman" w:cs="Times New Roman"/>
+          <w:sz w:val="24"/>
+          <w:szCs w:val="24"/>
+        </w:rPr>
+        <w:t xml:space="preserve">(), step(), and feedback() functions. Each state plot given by Simulink was overlayed on the corresponding state plot generated using </w:t>
+      </w:r>
+      <w:proofErr w:type="spellStart"/>
+      <w:r>
+        <w:rPr>
+          <w:rFonts w:ascii="Times New Roman" w:hAnsi="Times New Roman" w:cs="Times New Roman"/>
+          <w:sz w:val="24"/>
+          <w:szCs w:val="24"/>
+        </w:rPr>
+        <w:t>MatLab’s</w:t>
+      </w:r>
+      <w:proofErr w:type="spellEnd"/>
+      <w:r>
+        <w:rPr>
+          <w:rFonts w:ascii="Times New Roman" w:hAnsi="Times New Roman" w:cs="Times New Roman"/>
+          <w:sz w:val="24"/>
+          <w:szCs w:val="24"/>
+        </w:rPr>
+        <w:t xml:space="preserve"> functions which can be seen in Figures 4 and 5.</w:t>
+      </w:r>
+    </w:p>
+    <w:p>
+      <w:pPr>
+        <w:tabs>
+          <w:tab w:val="center" w:pos="4680"/>
+          <w:tab w:val="right" w:pos="9180"/>
+        </w:tabs>
+        <w:rPr>
+          <w:rFonts w:ascii="Times New Roman" w:hAnsi="Times New Roman" w:cs="Times New Roman"/>
+          <w:sz w:val="24"/>
+          <w:szCs w:val="24"/>
+        </w:rPr>
+      </w:pPr>
+      <w:r>
+        <w:rPr>
+          <w:rFonts w:ascii="Times New Roman" w:hAnsi="Times New Roman" w:cs="Times New Roman"/>
+          <w:sz w:val="24"/>
+          <w:szCs w:val="24"/>
+        </w:rPr>
+        <w:lastRenderedPageBreak/>
+        <w:tab/>
+      </w:r>
+      <w:r>
+        <w:rPr>
+          <w:rFonts w:ascii="Times New Roman" w:hAnsi="Times New Roman" w:cs="Times New Roman"/>
+          <w:sz w:val="24"/>
+          <w:szCs w:val="24"/>
+        </w:rPr>
+        <w:drawing>
+          <wp:inline distT="0" distB="0" distL="0" distR="0">
+            <wp:extent cx="4848225" cy="3638550"/>
+            <wp:effectExtent l="0" t="0" r="9525" b="0"/>
+            <wp:docPr id="1177081787" name="Picture 8"/>
+            <wp:cNvGraphicFramePr>
+              <a:graphicFrameLocks xmlns:a="http://schemas.openxmlformats.org/drawingml/2006/main" noChangeAspect="1"/>
+            </wp:cNvGraphicFramePr>
+            <a:graphic xmlns:a="http://schemas.openxmlformats.org/drawingml/2006/main">
+              <a:graphicData uri="http://schemas.openxmlformats.org/drawingml/2006/picture">
+                <pic:pic xmlns:pic="http://schemas.openxmlformats.org/drawingml/2006/picture">
+                  <pic:nvPicPr>
+                    <pic:cNvPr id="0" name="Picture 27"/>
+                    <pic:cNvPicPr>
+                      <a:picLocks noChangeAspect="1" noChangeArrowheads="1"/>
+                    </pic:cNvPicPr>
+                  </pic:nvPicPr>
+                  <pic:blipFill>
+                    <a:blip r:embed="rId8">
+                      <a:extLst>
+                        <a:ext uri="{28A0092B-C50C-407E-A947-70E740481C1C}">
+                          <a14:useLocalDpi xmlns:a14="http://schemas.microsoft.com/office/drawing/2010/main" val="0"/>
+                        </a:ext>
+                      </a:extLst>
+                    </a:blip>
+                    <a:srcRect/>
+                    <a:stretch>
+                      <a:fillRect/>
+                    </a:stretch>
+                  </pic:blipFill>
+                  <pic:spPr bwMode="auto">
+                    <a:xfrm>
+                      <a:off x="0" y="0"/>
+                      <a:ext cx="4848225" cy="3638550"/>
+                    </a:xfrm>
+                    <a:prstGeom prst="rect">
+                      <a:avLst/>
+                    </a:prstGeom>
+                    <a:noFill/>
+                    <a:ln>
+                      <a:noFill/>
+                    </a:ln>
+                  </pic:spPr>
+                </pic:pic>
+              </a:graphicData>
+            </a:graphic>
+          </wp:inline>
+        </w:drawing>
+      </w:r>
+    </w:p>
+    <w:p>
+      <w:pPr>
+        <w:tabs>
+          <w:tab w:val="center" w:pos="4680"/>
+          <w:tab w:val="right" w:pos="9180"/>
+        </w:tabs>
+        <w:rPr>
+          <w:rFonts w:ascii="Times New Roman" w:hAnsi="Times New Roman" w:cs="Times New Roman"/>
+          <w:sz w:val="24"/>
+          <w:szCs w:val="24"/>
+        </w:rPr>
+      </w:pPr>
+      <w:r>
+        <w:rPr>
+          <w:rFonts w:ascii="Times New Roman" w:hAnsi="Times New Roman" w:cs="Times New Roman"/>
+          <w:sz w:val="24"/>
+          <w:szCs w:val="24"/>
+        </w:rPr>
+        <w:tab/>
+        <w:t xml:space="preserve">Figure 4. </w:t>
+      </w:r>
+      <w:proofErr w:type="spellStart"/>
+      <w:r>
+        <w:rPr>
+          <w:rFonts w:ascii="Times New Roman" w:hAnsi="Times New Roman" w:cs="Times New Roman"/>
+          <w:sz w:val="24"/>
+          <w:szCs w:val="24"/>
+        </w:rPr>
+        <w:t>MatLab</w:t>
+      </w:r>
+      <w:proofErr w:type="spellEnd"/>
+      <w:r>
+        <w:rPr>
+          <w:rFonts w:ascii="Times New Roman" w:hAnsi="Times New Roman" w:cs="Times New Roman"/>
+          <w:sz w:val="24"/>
+          <w:szCs w:val="24"/>
+        </w:rPr>
+        <w:t xml:space="preserve"> State and Simulink State 1 Overlay</w:t>
+      </w:r>
+    </w:p>
+    <w:p>
+      <w:pPr>
+        <w:tabs>
+          <w:tab w:val="center" w:pos="4680"/>
+          <w:tab w:val="right" w:pos="9180"/>
+        </w:tabs>
+        <w:rPr>
+          <w:rFonts w:ascii="Times New Roman" w:hAnsi="Times New Roman" w:cs="Times New Roman"/>
+          <w:sz w:val="24"/>
+          <w:szCs w:val="24"/>
+        </w:rPr>
+      </w:pPr>
+      <w:r>
+        <w:rPr>
+          <w:rFonts w:ascii="Times New Roman" w:hAnsi="Times New Roman" w:cs="Times New Roman"/>
+          <w:sz w:val="24"/>
+          <w:szCs w:val="24"/>
+        </w:rPr>
+        <w:tab/>
+      </w:r>
+      <w:r>
+        <w:rPr>
+          <w:rFonts w:ascii="Times New Roman" w:hAnsi="Times New Roman" w:cs="Times New Roman"/>
+          <w:sz w:val="24"/>
+          <w:szCs w:val="24"/>
+        </w:rPr>
+        <w:drawing>
+          <wp:inline distT="0" distB="0" distL="0" distR="0">
+            <wp:extent cx="4848225" cy="3638550"/>
+            <wp:effectExtent l="0" t="0" r="9525" b="0"/>
+            <wp:docPr id="195416357" name="Picture 10"/>
+            <wp:cNvGraphicFramePr>
+              <a:graphicFrameLocks xmlns:a="http://schemas.openxmlformats.org/drawingml/2006/main" noChangeAspect="1"/>
+            </wp:cNvGraphicFramePr>
+            <a:graphic xmlns:a="http://schemas.openxmlformats.org/drawingml/2006/main">
+              <a:graphicData uri="http://schemas.openxmlformats.org/drawingml/2006/picture">
+                <pic:pic xmlns:pic="http://schemas.openxmlformats.org/drawingml/2006/picture">
+                  <pic:nvPicPr>
+                    <pic:cNvPr id="0" name="Picture 34"/>
+                    <pic:cNvPicPr>
+                      <a:picLocks noChangeAspect="1" noChangeArrowheads="1"/>
+                    </pic:cNvPicPr>
+                  </pic:nvPicPr>
+                  <pic:blipFill>
+                    <a:blip r:embed="rId9">
+                      <a:extLst>
+                        <a:ext uri="{28A0092B-C50C-407E-A947-70E740481C1C}">
+                          <a14:useLocalDpi xmlns:a14="http://schemas.microsoft.com/office/drawing/2010/main" val="0"/>
+                        </a:ext>
+                      </a:extLst>
+                    </a:blip>
+                    <a:srcRect/>
+                    <a:stretch>
+                      <a:fillRect/>
+                    </a:stretch>
+                  </pic:blipFill>
+                  <pic:spPr bwMode="auto">
+                    <a:xfrm>
+                      <a:off x="0" y="0"/>
+                      <a:ext cx="4848225" cy="3638550"/>
+                    </a:xfrm>
+                    <a:prstGeom prst="rect">
+                      <a:avLst/>
+                    </a:prstGeom>
+                    <a:noFill/>
+                    <a:ln>
+                      <a:noFill/>
+                    </a:ln>
+                  </pic:spPr>
+                </pic:pic>
+              </a:graphicData>
+            </a:graphic>
+          </wp:inline>
+        </w:drawing>
+      </w:r>
+    </w:p>
+    <w:p>
+      <w:pPr>
+        <w:tabs>
+          <w:tab w:val="center" w:pos="4680"/>
+          <w:tab w:val="right" w:pos="9180"/>
+        </w:tabs>
+        <w:rPr>
+          <w:rFonts w:ascii="Times New Roman" w:hAnsi="Times New Roman" w:cs="Times New Roman"/>
+          <w:sz w:val="24"/>
+          <w:szCs w:val="24"/>
+        </w:rPr>
+      </w:pPr>
+      <w:r>
+        <w:rPr>
+          <w:rFonts w:ascii="Times New Roman" w:hAnsi="Times New Roman" w:cs="Times New Roman"/>
+          <w:sz w:val="24"/>
+          <w:szCs w:val="24"/>
+        </w:rPr>
+        <w:tab/>
+        <w:t xml:space="preserve">Figure 5. </w:t>
+      </w:r>
+      <w:proofErr w:type="spellStart"/>
+      <w:r>
+        <w:rPr>
+          <w:rFonts w:ascii="Times New Roman" w:hAnsi="Times New Roman" w:cs="Times New Roman"/>
+          <w:sz w:val="24"/>
+          <w:szCs w:val="24"/>
+        </w:rPr>
+        <w:t>MatLab</w:t>
+      </w:r>
+      <w:proofErr w:type="spellEnd"/>
+      <w:r>
+        <w:rPr>
+          <w:rFonts w:ascii="Times New Roman" w:hAnsi="Times New Roman" w:cs="Times New Roman"/>
+          <w:sz w:val="24"/>
+          <w:szCs w:val="24"/>
+        </w:rPr>
+        <w:t xml:space="preserve"> State and Simulink State 2 Overlay</w:t>
+      </w:r>
+    </w:p>
+    <w:p>
+      <w:pPr>
+        <w:tabs>
+          <w:tab w:val="center" w:pos="4680"/>
+          <w:tab w:val="right" w:pos="9180"/>
+        </w:tabs>
+        <w:rPr>
+          <w:rFonts w:ascii="Times New Roman" w:hAnsi="Times New Roman" w:cs="Times New Roman"/>
+          <w:sz w:val="24"/>
+          <w:szCs w:val="24"/>
+        </w:rPr>
+      </w:pPr>
+      <w:r>
+        <w:rPr>
+          <w:rFonts w:ascii="Times New Roman" w:hAnsi="Times New Roman" w:cs="Times New Roman"/>
+          <w:sz w:val="24"/>
+          <w:szCs w:val="24"/>
+        </w:rPr>
+        <w:lastRenderedPageBreak/>
+        <w:t>These Figures clearly show that the Simulink model and the method of calculating the gain matrix described in the Mathematical Techniques section work very well in designing a linear quadratic regulator.</w:t>
+      </w:r>
+    </w:p>
+    <w:p>
+      <w:pPr>
+        <w:tabs>
+          <w:tab w:val="center" w:pos="4680"/>
+          <w:tab w:val="right" w:pos="9180"/>
+        </w:tabs>
+        <w:rPr>
+          <w:rFonts w:ascii="Times New Roman" w:hAnsi="Times New Roman" w:cs="Times New Roman"/>
+          <w:sz w:val="24"/>
+          <w:szCs w:val="24"/>
+        </w:rPr>
+      </w:pPr>
+      <w:r>
+        <w:rPr>
+          <w:rFonts w:ascii="Times New Roman" w:hAnsi="Times New Roman" w:cs="Times New Roman"/>
+          <w:sz w:val="24"/>
+          <w:szCs w:val="24"/>
+        </w:rPr>
+        <w:t xml:space="preserve">Implementing the linear quadratic controller </w:t>
+      </w:r>
+      <w:r>
+        <w:rPr>
+          <w:rFonts w:ascii="Times New Roman" w:hAnsi="Times New Roman" w:cs="Times New Roman"/>
+          <w:sz w:val="24"/>
+          <w:szCs w:val="24"/>
+        </w:rPr>
+        <w:t>not only kept the states in control, but actively sought to drive them back to zero. The response of the spacecraft with the controller given the same step input is shown in Figure 6.</w:t>
+      </w:r>
+    </w:p>
+    <w:p>
+      <w:pPr>
+        <w:tabs>
+          <w:tab w:val="center" w:pos="4680"/>
+          <w:tab w:val="right" w:pos="9180"/>
+        </w:tabs>
+        <w:rPr>
+          <w:rFonts w:ascii="Times New Roman" w:hAnsi="Times New Roman" w:cs="Times New Roman"/>
+          <w:sz w:val="24"/>
+          <w:szCs w:val="24"/>
+        </w:rPr>
+      </w:pPr>
+      <w:r>
+        <w:rPr>
+          <w:rFonts w:ascii="Times New Roman" w:hAnsi="Times New Roman" w:cs="Times New Roman"/>
+          <w:sz w:val="24"/>
+          <w:szCs w:val="24"/>
+        </w:rPr>
+        <w:tab/>
+      </w:r>
+      <w:r>
+        <w:rPr>
+          <w:rFonts w:ascii="Times New Roman" w:hAnsi="Times New Roman" w:cs="Times New Roman"/>
+          <w:sz w:val="24"/>
+          <w:szCs w:val="24"/>
+        </w:rPr>
+        <w:drawing>
+          <wp:inline distT="0" distB="0" distL="0" distR="0">
+            <wp:extent cx="4848225" cy="3638550"/>
+            <wp:effectExtent l="0" t="0" r="9525" b="0"/>
+            <wp:docPr id="893263581" name="Picture 12"/>
+            <wp:cNvGraphicFramePr>
+              <a:graphicFrameLocks xmlns:a="http://schemas.openxmlformats.org/drawingml/2006/main" noChangeAspect="1"/>
+            </wp:cNvGraphicFramePr>
+            <a:graphic xmlns:a="http://schemas.openxmlformats.org/drawingml/2006/main">
+              <a:graphicData uri="http://schemas.openxmlformats.org/drawingml/2006/picture">
+                <pic:pic xmlns:pic="http://schemas.openxmlformats.org/drawingml/2006/picture">
+                  <pic:nvPicPr>
+                    <pic:cNvPr id="0" name="Picture 41"/>
+                    <pic:cNvPicPr>
+                      <a:picLocks noChangeAspect="1" noChangeArrowheads="1"/>
+                    </pic:cNvPicPr>
+                  </pic:nvPicPr>
+                  <pic:blipFill>
+                    <a:blip r:embed="rId10">
+                      <a:extLst>
+                        <a:ext uri="{28A0092B-C50C-407E-A947-70E740481C1C}">
+                          <a14:useLocalDpi xmlns:a14="http://schemas.microsoft.com/office/drawing/2010/main" val="0"/>
+                        </a:ext>
+                      </a:extLst>
+                    </a:blip>
+                    <a:srcRect/>
+                    <a:stretch>
+                      <a:fillRect/>
+                    </a:stretch>
+                  </pic:blipFill>
+                  <pic:spPr bwMode="auto">
+                    <a:xfrm>
+                      <a:off x="0" y="0"/>
+                      <a:ext cx="4848225" cy="3638550"/>
+                    </a:xfrm>
+                    <a:prstGeom prst="rect">
+                      <a:avLst/>
+                    </a:prstGeom>
+                    <a:noFill/>
+                    <a:ln>
+                      <a:noFill/>
+                    </a:ln>
+                  </pic:spPr>
+                </pic:pic>
+              </a:graphicData>
+            </a:graphic>
+          </wp:inline>
+        </w:drawing>
+      </w:r>
+    </w:p>
+    <w:p>
+      <w:pPr>
+        <w:tabs>
+          <w:tab w:val="center" w:pos="4680"/>
+          <w:tab w:val="right" w:pos="9180"/>
+        </w:tabs>
+        <w:rPr>
+          <w:rFonts w:ascii="Times New Roman" w:hAnsi="Times New Roman" w:cs="Times New Roman"/>
+          <w:sz w:val="24"/>
+          <w:szCs w:val="24"/>
+        </w:rPr>
+      </w:pPr>
+      <w:r>
+        <w:rPr>
+          <w:rFonts w:ascii="Times New Roman" w:hAnsi="Times New Roman" w:cs="Times New Roman"/>
+          <w:sz w:val="24"/>
+          <w:szCs w:val="24"/>
+        </w:rPr>
+        <w:tab/>
+        <w:t>Figure 6. Spacecraft with Controller Response to Unit Step Input</w:t>
+      </w:r>
+    </w:p>
+    <w:p>
+      <w:pPr>
+        <w:tabs>
+          <w:tab w:val="center" w:pos="4680"/>
+          <w:tab w:val="right" w:pos="9180"/>
+        </w:tabs>
+        <w:rPr>
+          <w:rFonts w:ascii="Times New Roman" w:hAnsi="Times New Roman" w:cs="Times New Roman"/>
+          <w:sz w:val="24"/>
+          <w:szCs w:val="24"/>
+        </w:rPr>
+      </w:pPr>
+      <w:r>
+        <w:rPr>
+          <w:rFonts w:ascii="Times New Roman" w:hAnsi="Times New Roman" w:cs="Times New Roman"/>
+          <w:sz w:val="24"/>
+          <w:szCs w:val="24"/>
+        </w:rPr>
+        <w:t>Note that in comparison to the regulator, which held the states constant, the controller actively drives the states to zero. However, the cost of this is that the controlled input is much more varied and takes on more extreme values. This could put additional stress on the actuators used to control the spacecraft, though this can be tailored by changing the weighting functions.</w:t>
+      </w:r>
+    </w:p>
+    <w:p>
+      <w:pPr>
+        <w:tabs>
+          <w:tab w:val="center" w:pos="4680"/>
+          <w:tab w:val="right" w:pos="9180"/>
+        </w:tabs>
+        <w:rPr>
+          <w:rFonts w:ascii="Times New Roman" w:hAnsi="Times New Roman" w:cs="Times New Roman"/>
+          <w:sz w:val="24"/>
+          <w:szCs w:val="24"/>
+        </w:rPr>
+      </w:pPr>
+      <w:r>
+        <w:rPr>
+          <w:rFonts w:ascii="Times New Roman" w:hAnsi="Times New Roman" w:cs="Times New Roman"/>
+          <w:sz w:val="24"/>
+          <w:szCs w:val="24"/>
+        </w:rPr>
+        <w:t xml:space="preserve">Although the controller was designed to drive the states to zero in 30 seconds, the states do not actually achieve zero by the end of the time frame. This is likely due to a fundamental flaw in the backwards integration process used to determine the Riccati </w:t>
+      </w:r>
+      <w:r>
+        <w:rPr>
+          <w:rFonts w:ascii="Times New Roman" w:hAnsi="Times New Roman" w:cs="Times New Roman"/>
+          <w:sz w:val="24"/>
+          <w:szCs w:val="24"/>
+        </w:rPr>
+        <w:t>M</w:t>
+      </w:r>
+      <w:r>
+        <w:rPr>
+          <w:rFonts w:ascii="Times New Roman" w:hAnsi="Times New Roman" w:cs="Times New Roman"/>
+          <w:sz w:val="24"/>
+          <w:szCs w:val="24"/>
+        </w:rPr>
+        <w:t>atrix</w:t>
+      </w:r>
+      <w:r>
+        <w:rPr>
+          <w:rFonts w:ascii="Times New Roman" w:hAnsi="Times New Roman" w:cs="Times New Roman"/>
+          <w:sz w:val="24"/>
+          <w:szCs w:val="24"/>
+        </w:rPr>
+        <w:t xml:space="preserve"> where integrating backwards only produces an approximation of the Riccati Matrix and is not an analytical solution. As a matter of fact, if the initial Riccati Matrix was used as </w:t>
+      </w:r>
+      <m:oMath>
+        <m:sSub>
+          <m:sSubPr>
+            <m:ctrlPr>
+              <w:rPr>
+                <w:rFonts w:ascii="Cambria Math" w:hAnsi="Cambria Math" w:cs="Times New Roman"/>
+                <w:i/>
+                <w:sz w:val="24"/>
+                <w:szCs w:val="24"/>
+              </w:rPr>
+            </m:ctrlPr>
+          </m:sSubPr>
+          <m:e>
+            <m:r>
+              <w:rPr>
+                <w:rFonts w:ascii="Cambria Math" w:hAnsi="Cambria Math" w:cs="Times New Roman"/>
+                <w:sz w:val="24"/>
+                <w:szCs w:val="24"/>
+              </w:rPr>
+              <m:t>P</m:t>
+            </m:r>
+          </m:e>
+          <m:sub>
+            <m:r>
+              <w:rPr>
+                <w:rFonts w:ascii="Cambria Math" w:hAnsi="Cambria Math" w:cs="Times New Roman"/>
+                <w:sz w:val="24"/>
+                <w:szCs w:val="24"/>
+              </w:rPr>
+              <m:t>0</m:t>
+            </m:r>
+          </m:sub>
+        </m:sSub>
+      </m:oMath>
+      <w:r>
+        <w:rPr>
+          <w:rFonts w:ascii="Times New Roman" w:hAnsi="Times New Roman" w:cs="Times New Roman"/>
+          <w:sz w:val="24"/>
+          <w:szCs w:val="24"/>
+        </w:rPr>
+        <w:t xml:space="preserve"> and future Riccati Matrices were determined by using the full Matrix Riccati Equation at each time step, the final Riccati Matrix, which should be equal to </w:t>
+      </w:r>
+      <m:oMath>
+        <m:sSub>
+          <m:sSubPr>
+            <m:ctrlPr>
+              <w:rPr>
+                <w:rFonts w:ascii="Cambria Math" w:hAnsi="Cambria Math" w:cs="Times New Roman"/>
+                <w:i/>
+                <w:sz w:val="24"/>
+                <w:szCs w:val="24"/>
+              </w:rPr>
+            </m:ctrlPr>
+          </m:sSubPr>
+          <m:e>
+            <m:r>
+              <w:rPr>
+                <w:rFonts w:ascii="Cambria Math" w:hAnsi="Cambria Math" w:cs="Times New Roman"/>
+                <w:sz w:val="24"/>
+                <w:szCs w:val="24"/>
+              </w:rPr>
+              <m:t>S</m:t>
+            </m:r>
+          </m:e>
+          <m:sub>
+            <m:r>
+              <w:rPr>
+                <w:rFonts w:ascii="Cambria Math" w:hAnsi="Cambria Math" w:cs="Times New Roman"/>
+                <w:sz w:val="24"/>
+                <w:szCs w:val="24"/>
+              </w:rPr>
+              <m:t>f</m:t>
+            </m:r>
+          </m:sub>
+        </m:sSub>
+      </m:oMath>
+      <w:r>
+        <w:rPr>
+          <w:rFonts w:ascii="Times New Roman" w:hAnsi="Times New Roman" w:cs="Times New Roman"/>
+          <w:sz w:val="24"/>
+          <w:szCs w:val="24"/>
+        </w:rPr>
+        <w:t xml:space="preserve">, would be close but not exactly </w:t>
+      </w:r>
+      <m:oMath>
+        <m:sSub>
+          <m:sSubPr>
+            <m:ctrlPr>
+              <w:rPr>
+                <w:rFonts w:ascii="Cambria Math" w:hAnsi="Cambria Math" w:cs="Times New Roman"/>
+                <w:i/>
+                <w:sz w:val="24"/>
+                <w:szCs w:val="24"/>
+              </w:rPr>
+            </m:ctrlPr>
+          </m:sSubPr>
+          <m:e>
+            <m:r>
+              <w:rPr>
+                <w:rFonts w:ascii="Cambria Math" w:hAnsi="Cambria Math" w:cs="Times New Roman"/>
+                <w:sz w:val="24"/>
+                <w:szCs w:val="24"/>
+              </w:rPr>
+              <m:t>S</m:t>
+            </m:r>
+          </m:e>
+          <m:sub>
+            <m:r>
+              <w:rPr>
+                <w:rFonts w:ascii="Cambria Math" w:hAnsi="Cambria Math" w:cs="Times New Roman"/>
+                <w:sz w:val="24"/>
+                <w:szCs w:val="24"/>
+              </w:rPr>
+              <m:t>f</m:t>
+            </m:r>
+          </m:sub>
+        </m:sSub>
+      </m:oMath>
+      <w:r>
+        <w:rPr>
+          <w:rFonts w:ascii="Times New Roman" w:hAnsi="Times New Roman" w:cs="Times New Roman"/>
+          <w:sz w:val="24"/>
+          <w:szCs w:val="24"/>
+        </w:rPr>
+        <w:t xml:space="preserve">. In order to prevent this problem, the Riccati Matrices are stored during the backwards integration process and then used as the Riccati Matrices when the simulation is run. This ensures that the final Riccati Matrix has the correct value, but it also means that the Riccati Matrices, and thus the gain matrix, are not quite </w:t>
+      </w:r>
+      <w:r>
+        <w:rPr>
+          <w:rFonts w:ascii="Times New Roman" w:hAnsi="Times New Roman" w:cs="Times New Roman"/>
+          <w:sz w:val="24"/>
+          <w:szCs w:val="24"/>
+        </w:rPr>
+        <w:lastRenderedPageBreak/>
+        <w:t>in line with the equations that govern them (i.e., the Matrix Riccati Equation). This can lead to errors such as the states not quite reaching zero by the end of the time frame.</w:t>
+      </w:r>
+      <w:r>
+        <w:rPr>
+          <w:rFonts w:ascii="Times New Roman" w:hAnsi="Times New Roman" w:cs="Times New Roman"/>
+          <w:sz w:val="24"/>
+          <w:szCs w:val="24"/>
+        </w:rPr>
+        <w:t xml:space="preserve"> The graph of the components of the Riccati Matrices used is shown in Figure 1. Note that there are only three components, which are expressed as functions of time, because the Riccati Matrix is symmetric.</w:t>
+      </w:r>
+    </w:p>
+    <w:p>
+      <w:pPr>
+        <w:tabs>
+          <w:tab w:val="center" w:pos="4680"/>
+          <w:tab w:val="right" w:pos="9180"/>
+        </w:tabs>
+        <w:jc w:val="center"/>
+        <w:rPr>
+          <w:rFonts w:ascii="Times New Roman" w:hAnsi="Times New Roman" w:cs="Times New Roman"/>
+          <w:sz w:val="24"/>
+          <w:szCs w:val="24"/>
+        </w:rPr>
+      </w:pPr>
+      <w:r>
+        <w:rPr>
+          <w:rFonts w:ascii="Times New Roman" w:hAnsi="Times New Roman" w:cs="Times New Roman"/>
+          <w:sz w:val="24"/>
+          <w:szCs w:val="24"/>
+        </w:rPr>
+        <w:drawing>
+          <wp:inline distT="0" distB="0" distL="0" distR="0" wp14:anchorId="6BB3B540" wp14:editId="683D456B">
+            <wp:extent cx="4848225" cy="3638550"/>
+            <wp:effectExtent l="0" t="0" r="9525" b="0"/>
+            <wp:docPr id="740140876" name="Picture 2"/>
+            <wp:cNvGraphicFramePr>
+              <a:graphicFrameLocks xmlns:a="http://schemas.openxmlformats.org/drawingml/2006/main" noChangeAspect="1"/>
+            </wp:cNvGraphicFramePr>
+            <a:graphic xmlns:a="http://schemas.openxmlformats.org/drawingml/2006/main">
+              <a:graphicData uri="http://schemas.openxmlformats.org/drawingml/2006/picture">
+                <pic:pic xmlns:pic="http://schemas.openxmlformats.org/drawingml/2006/picture">
+                  <pic:nvPicPr>
+                    <pic:cNvPr id="0" name="Picture 6"/>
+                    <pic:cNvPicPr>
+                      <a:picLocks noChangeAspect="1" noChangeArrowheads="1"/>
+                    </pic:cNvPicPr>
+                  </pic:nvPicPr>
+                  <pic:blipFill>
+                    <a:blip r:embed="rId4">
+                      <a:extLst>
+                        <a:ext uri="{28A0092B-C50C-407E-A947-70E740481C1C}">
+                          <a14:useLocalDpi xmlns:a14="http://schemas.microsoft.com/office/drawing/2010/main" val="0"/>
+                        </a:ext>
+                      </a:extLst>
+                    </a:blip>
+                    <a:srcRect/>
+                    <a:stretch>
+                      <a:fillRect/>
+                    </a:stretch>
+                  </pic:blipFill>
+                  <pic:spPr bwMode="auto">
+                    <a:xfrm>
+                      <a:off x="0" y="0"/>
+                      <a:ext cx="4848225" cy="3638550"/>
+                    </a:xfrm>
+                    <a:prstGeom prst="rect">
+                      <a:avLst/>
+                    </a:prstGeom>
+                    <a:noFill/>
+                    <a:ln>
+                      <a:noFill/>
+                    </a:ln>
+                  </pic:spPr>
+                </pic:pic>
+              </a:graphicData>
+            </a:graphic>
+          </wp:inline>
+        </w:drawing>
+      </w:r>
+    </w:p>
+    <w:p>
+      <w:pPr>
+        <w:tabs>
+          <w:tab w:val="center" w:pos="4680"/>
+          <w:tab w:val="right" w:pos="9180"/>
+        </w:tabs>
+        <w:jc w:val="center"/>
+        <w:rPr>
+          <w:rFonts w:ascii="Times New Roman" w:hAnsi="Times New Roman" w:cs="Times New Roman"/>
+          <w:sz w:val="24"/>
+          <w:szCs w:val="24"/>
+        </w:rPr>
+      </w:pPr>
+      <w:r>
+        <w:rPr>
+          <w:rFonts w:ascii="Times New Roman" w:hAnsi="Times New Roman" w:cs="Times New Roman"/>
+          <w:sz w:val="24"/>
+          <w:szCs w:val="24"/>
+        </w:rPr>
+        <w:t>Figure 1. Riccati Matrix Components vs. Time</w:t>
+      </w:r>
+    </w:p>
+    <w:p>
+      <w:pPr>
+        <w:tabs>
+          <w:tab w:val="center" w:pos="4680"/>
+          <w:tab w:val="right" w:pos="9180"/>
+        </w:tabs>
+        <w:rPr>
+          <w:rFonts w:ascii="Times New Roman" w:hAnsi="Times New Roman" w:cs="Times New Roman"/>
+          <w:sz w:val="24"/>
+          <w:szCs w:val="24"/>
+        </w:rPr>
+      </w:pPr>
+      <w:r>
+        <w:rPr>
+          <w:rFonts w:ascii="Times New Roman" w:hAnsi="Times New Roman" w:cs="Times New Roman"/>
+          <w:sz w:val="24"/>
+          <w:szCs w:val="24"/>
+        </w:rPr>
+        <w:t>The code supporting all calculations described in this section can be found in Appendix A, as well as on this GitHub Page:</w:t>
+      </w:r>
+    </w:p>
+    <w:p>
+      <w:pPr>
+        <w:tabs>
+          <w:tab w:val="center" w:pos="4680"/>
+          <w:tab w:val="right" w:pos="9180"/>
+        </w:tabs>
+        <w:rPr>
+          <w:rFonts w:ascii="Times New Roman" w:hAnsi="Times New Roman" w:cs="Times New Roman"/>
+          <w:sz w:val="24"/>
+          <w:szCs w:val="24"/>
+        </w:rPr>
+      </w:pPr>
+      <w:hyperlink r:id="rId11" w:history="1">
+        <w:r>
+          <w:rPr>
+            <w:rStyle w:val="Hyperlink"/>
+            <w:rFonts w:ascii="Times New Roman" w:hAnsi="Times New Roman" w:cs="Times New Roman"/>
+            <w:sz w:val="24"/>
+            <w:szCs w:val="24"/>
+          </w:rPr>
+          <w:t>https://github.com/Connor-Lemons/Advanced-Controls-Labs/tree/main/Lab%202</w:t>
+        </w:r>
+      </w:hyperlink>
+    </w:p>
+    <w:p>
+      <w:pPr>
+        <w:tabs>
+          <w:tab w:val="center" w:pos="4680"/>
+          <w:tab w:val="right" w:pos="9180"/>
+        </w:tabs>
+        <w:rPr>
+          <w:rFonts w:ascii="Times New Roman" w:hAnsi="Times New Roman" w:cs="Times New Roman"/>
+          <w:sz w:val="24"/>
+          <w:szCs w:val="24"/>
+        </w:rPr>
+      </w:pPr>
+      <w:r>
+        <w:rPr>
+          <w:rFonts w:ascii="Times New Roman" w:hAnsi="Times New Roman" w:cs="Times New Roman"/>
+          <w:sz w:val="24"/>
+          <w:szCs w:val="24"/>
+        </w:rPr>
+        <w:t>The Simulink models used to generate these response graphs can be found in Appendix B.</w:t>
       </w:r>
     </w:p>
     <w:sectPr>
@@ -4211,6 +5590,7 @@
   <w:style w:type="paragraph" w:default="1" w:styleId="Normal">
     <w:name w:val="Normal"/>
     <w:qFormat/>
+    <w:rsid w:val="00BC21D5"/>
   </w:style>
   <w:style w:type="character" w:default="1" w:styleId="DefaultParagraphFont">
     <w:name w:val="Default Paragraph Font"/>

</xml_diff>